<commit_message>
Edit DFD giagrams & TechDoc
</commit_message>
<xml_diff>
--- a/AHome/17.02/Taxi/Technical Documentation.docx
+++ b/AHome/17.02/Taxi/Technical Documentation.docx
@@ -1,6 +1,6 @@
 
 <file path=word/document.xml><?xml version="1.0" encoding="utf-8"?>
-<w:document xmlns:ve="http://schemas.openxmlformats.org/markup-compatibility/2006" xmlns:o="urn:schemas-microsoft-com:office:office" xmlns:r="http://schemas.openxmlformats.org/officeDocument/2006/relationships" xmlns:m="http://schemas.openxmlformats.org/officeDocument/2006/math" xmlns:v="urn:schemas-microsoft-com:vml" xmlns:wp="http://schemas.openxmlformats.org/drawingml/2006/wordprocessingDrawing" xmlns:w10="urn:schemas-microsoft-com:office:word" xmlns:w="http://schemas.openxmlformats.org/wordprocessingml/2006/main" xmlns:wne="http://schemas.microsoft.com/office/word/2006/wordml">
+<w:document xmlns:wpc="http://schemas.microsoft.com/office/word/2010/wordprocessingCanvas" xmlns:mc="http://schemas.openxmlformats.org/markup-compatibility/2006" xmlns:o="urn:schemas-microsoft-com:office:office" xmlns:r="http://schemas.openxmlformats.org/officeDocument/2006/relationships" xmlns:m="http://schemas.openxmlformats.org/officeDocument/2006/math" xmlns:v="urn:schemas-microsoft-com:vml" xmlns:wp14="http://schemas.microsoft.com/office/word/2010/wordprocessingDrawing" xmlns:wp="http://schemas.openxmlformats.org/drawingml/2006/wordprocessingDrawing" xmlns:w10="urn:schemas-microsoft-com:office:word" xmlns:w="http://schemas.openxmlformats.org/wordprocessingml/2006/main" xmlns:w14="http://schemas.microsoft.com/office/word/2010/wordml" xmlns:wpg="http://schemas.microsoft.com/office/word/2010/wordprocessingGroup" xmlns:wpi="http://schemas.microsoft.com/office/word/2010/wordprocessingInk" xmlns:wne="http://schemas.microsoft.com/office/word/2006/wordml" xmlns:wps="http://schemas.microsoft.com/office/word/2010/wordprocessingShape" mc:Ignorable="w14 wp14">
   <w:body>
     <w:p>
       <w:pPr>
@@ -231,6 +231,7 @@
         <w:spacing w:after="120"/>
         <w:jc w:val="center"/>
         <w:rPr>
+          <w:b/>
           <w:sz w:val="28"/>
           <w:lang w:val="ru-RU"/>
         </w:rPr>
@@ -242,6 +243,22 @@
           <w:lang w:val="ru-RU"/>
         </w:rPr>
         <w:t>Требования к используемым технологиям</w:t>
+      </w:r>
+    </w:p>
+    <w:p>
+      <w:pPr>
+        <w:spacing w:after="120"/>
+        <w:rPr>
+          <w:sz w:val="28"/>
+          <w:lang w:val="ru-RU"/>
+        </w:rPr>
+      </w:pPr>
+      <w:r>
+        <w:rPr>
+          <w:sz w:val="28"/>
+          <w:lang w:val="ru-RU"/>
+        </w:rPr>
+        <w:t>Со стороны сервера:</w:t>
       </w:r>
     </w:p>
     <w:p>
@@ -326,9 +343,38 @@
       <w:r>
         <w:rPr>
           <w:sz w:val="28"/>
-          <w:lang w:val="en-US"/>
-        </w:rPr>
-        <w:t>Visual C++ redistributable;</w:t>
+        </w:rPr>
+        <w:t>Платформа</w:t>
+      </w:r>
+      <w:r>
+        <w:rPr>
+          <w:sz w:val="28"/>
+          <w:lang w:val="en-US"/>
+        </w:rPr>
+        <w:t xml:space="preserve"> .NET 4.5</w:t>
+      </w:r>
+      <w:r>
+        <w:rPr>
+          <w:sz w:val="28"/>
+          <w:lang w:val="en-US"/>
+        </w:rPr>
+        <w:t>;</w:t>
+      </w:r>
+    </w:p>
+    <w:p>
+      <w:pPr>
+        <w:spacing w:after="0"/>
+        <w:rPr>
+          <w:sz w:val="28"/>
+          <w:lang w:val="ru-RU"/>
+        </w:rPr>
+      </w:pPr>
+      <w:r>
+        <w:rPr>
+          <w:sz w:val="28"/>
+          <w:lang w:val="ru-RU"/>
+        </w:rPr>
+        <w:t>Со стороны клиента:</w:t>
       </w:r>
     </w:p>
     <w:p>
@@ -347,15 +393,16 @@
       <w:r>
         <w:rPr>
           <w:sz w:val="28"/>
-        </w:rPr>
-        <w:t>Платформа</w:t>
-      </w:r>
-      <w:r>
-        <w:rPr>
-          <w:sz w:val="28"/>
-          <w:lang w:val="en-US"/>
-        </w:rPr>
-        <w:t xml:space="preserve"> .NET 4.5</w:t>
+          <w:lang w:val="en-US"/>
+        </w:rPr>
+        <w:t>Android Studio</w:t>
+      </w:r>
+      <w:r>
+        <w:rPr>
+          <w:sz w:val="28"/>
+          <w:lang w:val="en-US"/>
+        </w:rPr>
+        <w:t xml:space="preserve"> 2.2+</w:t>
       </w:r>
       <w:r>
         <w:rPr>
@@ -383,14 +430,77 @@
           <w:sz w:val="28"/>
           <w:lang w:val="en-US"/>
         </w:rPr>
-        <w:t>Android Studio</w:t>
-      </w:r>
-      <w:r>
-        <w:rPr>
-          <w:sz w:val="28"/>
-          <w:lang w:val="en-US"/>
-        </w:rPr>
-        <w:t xml:space="preserve"> 2.2+</w:t>
+        <w:t>Android 4.2</w:t>
+      </w:r>
+      <w:r>
+        <w:rPr>
+          <w:sz w:val="28"/>
+          <w:lang w:val="en-US"/>
+        </w:rPr>
+        <w:t>+ (</w:t>
+      </w:r>
+      <w:r>
+        <w:rPr>
+          <w:sz w:val="28"/>
+          <w:lang w:val="en-US"/>
+        </w:rPr>
+        <w:t>Android</w:t>
+      </w:r>
+      <w:r>
+        <w:rPr>
+          <w:sz w:val="28"/>
+          <w:lang w:val="en-US"/>
+        </w:rPr>
+        <w:t xml:space="preserve"> SDK Platform-t</w:t>
+      </w:r>
+      <w:r>
+        <w:rPr>
+          <w:sz w:val="28"/>
+          <w:lang w:val="en-US"/>
+        </w:rPr>
+        <w:t>ools</w:t>
+      </w:r>
+      <w:r>
+        <w:rPr>
+          <w:sz w:val="28"/>
+          <w:lang w:val="en-US"/>
+        </w:rPr>
+        <w:t xml:space="preserve"> r16</w:t>
+      </w:r>
+      <w:r>
+        <w:rPr>
+          <w:sz w:val="28"/>
+          <w:lang w:val="en-US"/>
+        </w:rPr>
+        <w:t xml:space="preserve"> or </w:t>
+      </w:r>
+      <w:r>
+        <w:rPr>
+          <w:sz w:val="28"/>
+          <w:lang w:val="en-US"/>
+        </w:rPr>
+        <w:t>higher, A</w:t>
+      </w:r>
+      <w:r>
+        <w:rPr>
+          <w:sz w:val="28"/>
+          <w:lang w:val="en-US"/>
+        </w:rPr>
+        <w:t>ndroid SDK Tools 22.2</w:t>
+      </w:r>
+      <w:r>
+        <w:rPr>
+          <w:sz w:val="28"/>
+          <w:lang w:val="en-US"/>
+        </w:rPr>
+        <w:t xml:space="preserve"> or higher</w:t>
+      </w:r>
+      <w:r>
+        <w:rPr>
+          <w:sz w:val="28"/>
+          <w:lang w:val="en-US"/>
+        </w:rPr>
+        <w:t>)</w:t>
       </w:r>
       <w:r>
         <w:rPr>
@@ -418,63 +528,7 @@
           <w:sz w:val="28"/>
           <w:lang w:val="en-US"/>
         </w:rPr>
-        <w:t>Android 4.4+ (</w:t>
-      </w:r>
-      <w:r>
-        <w:rPr>
-          <w:sz w:val="28"/>
-          <w:lang w:val="en-US"/>
-        </w:rPr>
-        <w:t>Android</w:t>
-      </w:r>
-      <w:r>
-        <w:rPr>
-          <w:sz w:val="28"/>
-          <w:lang w:val="en-US"/>
-        </w:rPr>
-        <w:t xml:space="preserve"> SDK Platform-t</w:t>
-      </w:r>
-      <w:r>
-        <w:rPr>
-          <w:sz w:val="28"/>
-          <w:lang w:val="en-US"/>
-        </w:rPr>
-        <w:t>ools</w:t>
-      </w:r>
-      <w:r>
-        <w:rPr>
-          <w:sz w:val="28"/>
-          <w:lang w:val="en-US"/>
-        </w:rPr>
-        <w:t xml:space="preserve"> r19 or </w:t>
-      </w:r>
-      <w:r>
-        <w:rPr>
-          <w:sz w:val="28"/>
-          <w:lang w:val="en-US"/>
-        </w:rPr>
-        <w:t>higher, A</w:t>
-      </w:r>
-      <w:r>
-        <w:rPr>
-          <w:sz w:val="28"/>
-          <w:lang w:val="en-US"/>
-        </w:rPr>
-        <w:t>ndroid SDK Tools 22.3 or higher</w:t>
-      </w:r>
-      <w:r>
-        <w:rPr>
-          <w:sz w:val="28"/>
-          <w:lang w:val="en-US"/>
-        </w:rPr>
-        <w:t>)</w:t>
-      </w:r>
-      <w:r>
-        <w:rPr>
-          <w:sz w:val="28"/>
-          <w:lang w:val="en-US"/>
-        </w:rPr>
-        <w:t>;</w:t>
+        <w:t>JDK 7;</w:t>
       </w:r>
     </w:p>
     <w:p>
@@ -507,6 +561,21 @@
     </w:p>
     <w:p>
       <w:pPr>
+        <w:spacing w:after="0"/>
+        <w:rPr>
+          <w:sz w:val="28"/>
+          <w:lang w:val="ru-RU"/>
+        </w:rPr>
+      </w:pPr>
+      <w:r>
+        <w:rPr>
+          <w:sz w:val="28"/>
+        </w:rPr>
+        <w:t>Для коммуникации:</w:t>
+      </w:r>
+    </w:p>
+    <w:p>
+      <w:pPr>
         <w:pStyle w:val="a3"/>
         <w:numPr>
           <w:ilvl w:val="0"/>
@@ -555,22 +624,15 @@
           <w:lang w:val="en-US"/>
         </w:rPr>
       </w:pPr>
-      <w:proofErr w:type="spellStart"/>
-      <w:r>
-        <w:rPr>
-          <w:sz w:val="28"/>
-          <w:lang w:val="en-US"/>
-        </w:rPr>
-        <w:t>Trello</w:t>
-      </w:r>
-      <w:proofErr w:type="spellEnd"/>
-      <w:r>
-        <w:rPr>
-          <w:sz w:val="28"/>
-          <w:lang w:val="en-US"/>
-        </w:rPr>
-        <w:t>;</w:t>
-      </w:r>
+      <w:r>
+        <w:rPr>
+          <w:sz w:val="28"/>
+          <w:lang w:val="en-US"/>
+        </w:rPr>
+        <w:t>Trello;</w:t>
+      </w:r>
+      <w:bookmarkStart w:id="0" w:name="_GoBack"/>
+      <w:bookmarkEnd w:id="0"/>
     </w:p>
     <w:p>
       <w:pPr>
@@ -580,11 +642,19 @@
           <w:numId w:val="5"/>
         </w:numPr>
         <w:spacing w:before="120" w:after="0"/>
-        <w:rPr>
-          <w:sz w:val="28"/>
-          <w:lang w:val="en-US"/>
-        </w:rPr>
-      </w:pPr>
+        <w:ind w:left="851" w:hanging="425"/>
+        <w:rPr>
+          <w:sz w:val="28"/>
+          <w:lang w:val="en-US"/>
+        </w:rPr>
+      </w:pPr>
+      <w:r>
+        <w:rPr>
+          <w:sz w:val="28"/>
+          <w:lang w:val="en-US"/>
+        </w:rPr>
+        <w:t xml:space="preserve"> </w:t>
+      </w:r>
       <w:proofErr w:type="spellStart"/>
       <w:r>
         <w:rPr>
@@ -610,11 +680,19 @@
           <w:numId w:val="5"/>
         </w:numPr>
         <w:spacing w:before="120" w:after="0"/>
-        <w:rPr>
-          <w:sz w:val="28"/>
-          <w:lang w:val="en-US"/>
-        </w:rPr>
-      </w:pPr>
+        <w:ind w:left="851" w:hanging="425"/>
+        <w:rPr>
+          <w:sz w:val="28"/>
+          <w:lang w:val="en-US"/>
+        </w:rPr>
+      </w:pPr>
+      <w:r>
+        <w:rPr>
+          <w:sz w:val="28"/>
+          <w:lang w:val="en-US"/>
+        </w:rPr>
+        <w:t xml:space="preserve"> </w:t>
+      </w:r>
       <w:r>
         <w:rPr>
           <w:sz w:val="28"/>
@@ -638,7 +716,23 @@
           <w:sz w:val="28"/>
           <w:lang w:val="ru-RU"/>
         </w:rPr>
-        <w:t>Детали реализации</w:t>
+        <w:t>Детали</w:t>
+      </w:r>
+      <w:r>
+        <w:rPr>
+          <w:b/>
+          <w:sz w:val="28"/>
+          <w:lang w:val="ru-RU"/>
+        </w:rPr>
+        <w:t xml:space="preserve"> </w:t>
+      </w:r>
+      <w:r>
+        <w:rPr>
+          <w:b/>
+          <w:sz w:val="28"/>
+          <w:lang w:val="ru-RU"/>
+        </w:rPr>
+        <w:t>реализации</w:t>
       </w:r>
     </w:p>
     <w:p>
@@ -771,6 +865,7 @@
         <w:rPr>
           <w:sz w:val="28"/>
         </w:rPr>
+        <w:lastRenderedPageBreak/>
         <w:t>Сервер прослушивает входящие сообщения и передает их в диспетчер;</w:t>
       </w:r>
     </w:p>
@@ -789,7 +884,6 @@
         <w:rPr>
           <w:sz w:val="28"/>
         </w:rPr>
-        <w:lastRenderedPageBreak/>
         <w:t>Диспетчер пересылает сообщения для обработки ответственному менеджеру;</w:t>
       </w:r>
     </w:p>
@@ -992,6 +1086,12 @@
         <w:rPr>
           <w:sz w:val="28"/>
         </w:rPr>
+        <w:t xml:space="preserve"> </w:t>
+      </w:r>
+      <w:r>
+        <w:rPr>
+          <w:sz w:val="28"/>
+        </w:rPr>
         <w:t>оплачивает сервис, принимает заказ</w:t>
       </w:r>
       <w:r>
@@ -1048,6 +1148,31 @@
           <w:sz w:val="28"/>
         </w:rPr>
         <w:t>.</w:t>
+      </w:r>
+    </w:p>
+    <w:p>
+      <w:pPr>
+        <w:pStyle w:val="a3"/>
+        <w:numPr>
+          <w:ilvl w:val="2"/>
+          <w:numId w:val="3"/>
+        </w:numPr>
+        <w:rPr>
+          <w:sz w:val="28"/>
+        </w:rPr>
+      </w:pPr>
+      <w:r>
+        <w:rPr>
+          <w:sz w:val="28"/>
+        </w:rPr>
+        <w:t>Регистрация</w:t>
+      </w:r>
+      <w:r>
+        <w:rPr>
+          <w:sz w:val="28"/>
+          <w:lang w:val="en-US"/>
+        </w:rPr>
+        <w:t>;</w:t>
       </w:r>
     </w:p>
     <w:p>
@@ -1154,7 +1279,7 @@
 </file>
 
 <file path=word/numbering.xml><?xml version="1.0" encoding="utf-8"?>
-<w:numbering xmlns:ve="http://schemas.openxmlformats.org/markup-compatibility/2006" xmlns:o="urn:schemas-microsoft-com:office:office" xmlns:r="http://schemas.openxmlformats.org/officeDocument/2006/relationships" xmlns:m="http://schemas.openxmlformats.org/officeDocument/2006/math" xmlns:v="urn:schemas-microsoft-com:vml" xmlns:wp="http://schemas.openxmlformats.org/drawingml/2006/wordprocessingDrawing" xmlns:w10="urn:schemas-microsoft-com:office:word" xmlns:w="http://schemas.openxmlformats.org/wordprocessingml/2006/main" xmlns:wne="http://schemas.microsoft.com/office/word/2006/wordml">
+<w:numbering xmlns:wpc="http://schemas.microsoft.com/office/word/2010/wordprocessingCanvas" xmlns:mc="http://schemas.openxmlformats.org/markup-compatibility/2006" xmlns:o="urn:schemas-microsoft-com:office:office" xmlns:r="http://schemas.openxmlformats.org/officeDocument/2006/relationships" xmlns:m="http://schemas.openxmlformats.org/officeDocument/2006/math" xmlns:v="urn:schemas-microsoft-com:vml" xmlns:wp14="http://schemas.microsoft.com/office/word/2010/wordprocessingDrawing" xmlns:wp="http://schemas.openxmlformats.org/drawingml/2006/wordprocessingDrawing" xmlns:w10="urn:schemas-microsoft-com:office:word" xmlns:w="http://schemas.openxmlformats.org/wordprocessingml/2006/main" xmlns:w14="http://schemas.microsoft.com/office/word/2010/wordml" xmlns:wpg="http://schemas.microsoft.com/office/word/2010/wordprocessingGroup" xmlns:wpi="http://schemas.microsoft.com/office/word/2010/wordprocessingInk" xmlns:wne="http://schemas.microsoft.com/office/word/2006/wordml" xmlns:wps="http://schemas.microsoft.com/office/word/2010/wordprocessingShape" mc:Ignorable="w14 wp14">
   <w:abstractNum w:abstractNumId="0">
     <w:nsid w:val="0A8A71B8"/>
     <w:multiLevelType w:val="hybridMultilevel"/>
@@ -1741,7 +1866,7 @@
       <w:lvlText w:val="%1)"/>
       <w:lvlJc w:val="left"/>
       <w:pPr>
-        <w:ind w:left="360" w:hanging="360"/>
+        <w:ind w:left="786" w:hanging="360"/>
       </w:pPr>
     </w:lvl>
     <w:lvl w:ilvl="1" w:tplc="04190019" w:tentative="1">
@@ -1750,7 +1875,7 @@
       <w:lvlText w:val="%2."/>
       <w:lvlJc w:val="left"/>
       <w:pPr>
-        <w:ind w:left="1080" w:hanging="360"/>
+        <w:ind w:left="1364" w:hanging="360"/>
       </w:pPr>
     </w:lvl>
     <w:lvl w:ilvl="2" w:tplc="0419001B" w:tentative="1">
@@ -1759,7 +1884,7 @@
       <w:lvlText w:val="%3."/>
       <w:lvlJc w:val="right"/>
       <w:pPr>
-        <w:ind w:left="1800" w:hanging="180"/>
+        <w:ind w:left="2084" w:hanging="180"/>
       </w:pPr>
     </w:lvl>
     <w:lvl w:ilvl="3" w:tplc="0419000F" w:tentative="1">
@@ -1768,7 +1893,7 @@
       <w:lvlText w:val="%4."/>
       <w:lvlJc w:val="left"/>
       <w:pPr>
-        <w:ind w:left="2520" w:hanging="360"/>
+        <w:ind w:left="2804" w:hanging="360"/>
       </w:pPr>
     </w:lvl>
     <w:lvl w:ilvl="4" w:tplc="04190019" w:tentative="1">
@@ -1777,7 +1902,7 @@
       <w:lvlText w:val="%5."/>
       <w:lvlJc w:val="left"/>
       <w:pPr>
-        <w:ind w:left="3240" w:hanging="360"/>
+        <w:ind w:left="3524" w:hanging="360"/>
       </w:pPr>
     </w:lvl>
     <w:lvl w:ilvl="5" w:tplc="0419001B" w:tentative="1">
@@ -1786,7 +1911,7 @@
       <w:lvlText w:val="%6."/>
       <w:lvlJc w:val="right"/>
       <w:pPr>
-        <w:ind w:left="3960" w:hanging="180"/>
+        <w:ind w:left="4244" w:hanging="180"/>
       </w:pPr>
     </w:lvl>
     <w:lvl w:ilvl="6" w:tplc="0419000F" w:tentative="1">
@@ -1795,7 +1920,7 @@
       <w:lvlText w:val="%7."/>
       <w:lvlJc w:val="left"/>
       <w:pPr>
-        <w:ind w:left="4680" w:hanging="360"/>
+        <w:ind w:left="4964" w:hanging="360"/>
       </w:pPr>
     </w:lvl>
     <w:lvl w:ilvl="7" w:tplc="04190019" w:tentative="1">
@@ -1804,7 +1929,7 @@
       <w:lvlText w:val="%8."/>
       <w:lvlJc w:val="left"/>
       <w:pPr>
-        <w:ind w:left="5400" w:hanging="360"/>
+        <w:ind w:left="5684" w:hanging="360"/>
       </w:pPr>
     </w:lvl>
     <w:lvl w:ilvl="8" w:tplc="0419001B" w:tentative="1">
@@ -1813,7 +1938,7 @@
       <w:lvlText w:val="%9."/>
       <w:lvlJc w:val="right"/>
       <w:pPr>
-        <w:ind w:left="6120" w:hanging="180"/>
+        <w:ind w:left="6404" w:hanging="180"/>
       </w:pPr>
     </w:lvl>
   </w:abstractNum>
@@ -1842,7 +1967,7 @@
 </file>
 
 <file path=word/styles.xml><?xml version="1.0" encoding="utf-8"?>
-<w:styles xmlns:r="http://schemas.openxmlformats.org/officeDocument/2006/relationships" xmlns:w="http://schemas.openxmlformats.org/wordprocessingml/2006/main">
+<w:styles xmlns:mc="http://schemas.openxmlformats.org/markup-compatibility/2006" xmlns:r="http://schemas.openxmlformats.org/officeDocument/2006/relationships" xmlns:w="http://schemas.openxmlformats.org/wordprocessingml/2006/main" xmlns:w14="http://schemas.microsoft.com/office/word/2010/wordml" mc:Ignorable="w14">
   <w:docDefaults>
     <w:rPrDefault>
       <w:rPr>
@@ -2013,7 +2138,6 @@
     <w:uiPriority w:val="99"/>
     <w:semiHidden/>
     <w:unhideWhenUsed/>
-    <w:qFormat/>
     <w:tblPr>
       <w:tblInd w:w="0" w:type="dxa"/>
       <w:tblCellMar>
@@ -2044,6 +2168,196 @@
     <w:rPr>
       <w:lang w:val="ru-RU"/>
     </w:rPr>
+  </w:style>
+</w:styles>
+</file>
+
+<file path=word/stylesWithEffects.xml><?xml version="1.0" encoding="utf-8"?>
+<w:styles xmlns:wpc="http://schemas.microsoft.com/office/word/2010/wordprocessingCanvas" xmlns:mc="http://schemas.openxmlformats.org/markup-compatibility/2006" xmlns:o="urn:schemas-microsoft-com:office:office" xmlns:r="http://schemas.openxmlformats.org/officeDocument/2006/relationships" xmlns:m="http://schemas.openxmlformats.org/officeDocument/2006/math" xmlns:v="urn:schemas-microsoft-com:vml" xmlns:wp14="http://schemas.microsoft.com/office/word/2010/wordprocessingDrawing" xmlns:wp="http://schemas.openxmlformats.org/drawingml/2006/wordprocessingDrawing" xmlns:w10="urn:schemas-microsoft-com:office:word" xmlns:w="http://schemas.openxmlformats.org/wordprocessingml/2006/main" xmlns:w14="http://schemas.microsoft.com/office/word/2010/wordml" xmlns:wpg="http://schemas.microsoft.com/office/word/2010/wordprocessingGroup" xmlns:wpi="http://schemas.microsoft.com/office/word/2010/wordprocessingInk" xmlns:wne="http://schemas.microsoft.com/office/word/2006/wordml" xmlns:wps="http://schemas.microsoft.com/office/word/2010/wordprocessingShape" mc:Ignorable="w14 wp14">
+  <w:docDefaults>
+    <w:rPrDefault>
+      <w:rPr>
+        <w:rFonts w:asciiTheme="minorHAnsi" w:eastAsiaTheme="minorEastAsia" w:hAnsiTheme="minorHAnsi" w:cstheme="minorBidi"/>
+        <w:sz w:val="22"/>
+        <w:szCs w:val="22"/>
+        <w:lang w:val="ru-RU" w:eastAsia="ru-RU" w:bidi="ar-SA"/>
+      </w:rPr>
+    </w:rPrDefault>
+    <w:pPrDefault>
+      <w:pPr>
+        <w:spacing w:after="200" w:line="276" w:lineRule="auto"/>
+      </w:pPr>
+    </w:pPrDefault>
+  </w:docDefaults>
+  <w:latentStyles w:defLockedState="0" w:defUIPriority="99" w:defSemiHidden="1" w:defUnhideWhenUsed="1" w:defQFormat="0" w:count="267">
+    <w:lsdException w:name="Normal" w:semiHidden="0" w:uiPriority="0" w:unhideWhenUsed="0" w:qFormat="1"/>
+    <w:lsdException w:name="heading 1" w:semiHidden="0" w:uiPriority="9" w:unhideWhenUsed="0" w:qFormat="1"/>
+    <w:lsdException w:name="heading 2" w:uiPriority="9" w:qFormat="1"/>
+    <w:lsdException w:name="heading 3" w:uiPriority="9" w:qFormat="1"/>
+    <w:lsdException w:name="heading 4" w:uiPriority="9" w:qFormat="1"/>
+    <w:lsdException w:name="heading 5" w:uiPriority="9" w:qFormat="1"/>
+    <w:lsdException w:name="heading 6" w:uiPriority="9" w:qFormat="1"/>
+    <w:lsdException w:name="heading 7" w:uiPriority="9" w:qFormat="1"/>
+    <w:lsdException w:name="heading 8" w:uiPriority="9" w:qFormat="1"/>
+    <w:lsdException w:name="heading 9" w:uiPriority="9" w:qFormat="1"/>
+    <w:lsdException w:name="toc 1" w:uiPriority="39"/>
+    <w:lsdException w:name="toc 2" w:uiPriority="39"/>
+    <w:lsdException w:name="toc 3" w:uiPriority="39"/>
+    <w:lsdException w:name="toc 4" w:uiPriority="39"/>
+    <w:lsdException w:name="toc 5" w:uiPriority="39"/>
+    <w:lsdException w:name="toc 6" w:uiPriority="39"/>
+    <w:lsdException w:name="toc 7" w:uiPriority="39"/>
+    <w:lsdException w:name="toc 8" w:uiPriority="39"/>
+    <w:lsdException w:name="toc 9" w:uiPriority="39"/>
+    <w:lsdException w:name="caption" w:uiPriority="35" w:qFormat="1"/>
+    <w:lsdException w:name="Title" w:semiHidden="0" w:uiPriority="10" w:unhideWhenUsed="0" w:qFormat="1"/>
+    <w:lsdException w:name="Default Paragraph Font" w:uiPriority="1"/>
+    <w:lsdException w:name="Subtitle" w:semiHidden="0" w:uiPriority="11" w:unhideWhenUsed="0" w:qFormat="1"/>
+    <w:lsdException w:name="Strong" w:semiHidden="0" w:uiPriority="22" w:unhideWhenUsed="0" w:qFormat="1"/>
+    <w:lsdException w:name="Emphasis" w:semiHidden="0" w:uiPriority="20" w:unhideWhenUsed="0" w:qFormat="1"/>
+    <w:lsdException w:name="Table Grid" w:semiHidden="0" w:uiPriority="59" w:unhideWhenUsed="0"/>
+    <w:lsdException w:name="Placeholder Text" w:unhideWhenUsed="0"/>
+    <w:lsdException w:name="No Spacing" w:semiHidden="0" w:uiPriority="1" w:unhideWhenUsed="0" w:qFormat="1"/>
+    <w:lsdException w:name="Light Shading" w:semiHidden="0" w:uiPriority="60" w:unhideWhenUsed="0"/>
+    <w:lsdException w:name="Light List" w:semiHidden="0" w:uiPriority="61" w:unhideWhenUsed="0"/>
+    <w:lsdException w:name="Light Grid" w:semiHidden="0" w:uiPriority="62" w:unhideWhenUsed="0"/>
+    <w:lsdException w:name="Medium Shading 1" w:semiHidden="0" w:uiPriority="63" w:unhideWhenUsed="0"/>
+    <w:lsdException w:name="Medium Shading 2" w:semiHidden="0" w:uiPriority="64" w:unhideWhenUsed="0"/>
+    <w:lsdException w:name="Medium List 1" w:semiHidden="0" w:uiPriority="65" w:unhideWhenUsed="0"/>
+    <w:lsdException w:name="Medium List 2" w:semiHidden="0" w:uiPriority="66" w:unhideWhenUsed="0"/>
+    <w:lsdException w:name="Medium Grid 1" w:semiHidden="0" w:uiPriority="67" w:unhideWhenUsed="0"/>
+    <w:lsdException w:name="Medium Grid 2" w:semiHidden="0" w:uiPriority="68" w:unhideWhenUsed="0"/>
+    <w:lsdException w:name="Medium Grid 3" w:semiHidden="0" w:uiPriority="69" w:unhideWhenUsed="0"/>
+    <w:lsdException w:name="Dark List" w:semiHidden="0" w:uiPriority="70" w:unhideWhenUsed="0"/>
+    <w:lsdException w:name="Colorful Shading" w:semiHidden="0" w:uiPriority="71" w:unhideWhenUsed="0"/>
+    <w:lsdException w:name="Colorful List" w:semiHidden="0" w:uiPriority="72" w:unhideWhenUsed="0"/>
+    <w:lsdException w:name="Colorful Grid" w:semiHidden="0" w:uiPriority="73" w:unhideWhenUsed="0"/>
+    <w:lsdException w:name="Light Shading Accent 1" w:semiHidden="0" w:uiPriority="60" w:unhideWhenUsed="0"/>
+    <w:lsdException w:name="Light List Accent 1" w:semiHidden="0" w:uiPriority="61" w:unhideWhenUsed="0"/>
+    <w:lsdException w:name="Light Grid Accent 1" w:semiHidden="0" w:uiPriority="62" w:unhideWhenUsed="0"/>
+    <w:lsdException w:name="Medium Shading 1 Accent 1" w:semiHidden="0" w:uiPriority="63" w:unhideWhenUsed="0"/>
+    <w:lsdException w:name="Medium Shading 2 Accent 1" w:semiHidden="0" w:uiPriority="64" w:unhideWhenUsed="0"/>
+    <w:lsdException w:name="Medium List 1 Accent 1" w:semiHidden="0" w:uiPriority="65" w:unhideWhenUsed="0"/>
+    <w:lsdException w:name="Revision" w:unhideWhenUsed="0"/>
+    <w:lsdException w:name="List Paragraph" w:semiHidden="0" w:uiPriority="34" w:unhideWhenUsed="0" w:qFormat="1"/>
+    <w:lsdException w:name="Quote" w:semiHidden="0" w:uiPriority="29" w:unhideWhenUsed="0" w:qFormat="1"/>
+    <w:lsdException w:name="Intense Quote" w:semiHidden="0" w:uiPriority="30" w:unhideWhenUsed="0" w:qFormat="1"/>
+    <w:lsdException w:name="Medium List 2 Accent 1" w:semiHidden="0" w:uiPriority="66" w:unhideWhenUsed="0"/>
+    <w:lsdException w:name="Medium Grid 1 Accent 1" w:semiHidden="0" w:uiPriority="67" w:unhideWhenUsed="0"/>
+    <w:lsdException w:name="Medium Grid 2 Accent 1" w:semiHidden="0" w:uiPriority="68" w:unhideWhenUsed="0"/>
+    <w:lsdException w:name="Medium Grid 3 Accent 1" w:semiHidden="0" w:uiPriority="69" w:unhideWhenUsed="0"/>
+    <w:lsdException w:name="Dark List Accent 1" w:semiHidden="0" w:uiPriority="70" w:unhideWhenUsed="0"/>
+    <w:lsdException w:name="Colorful Shading Accent 1" w:semiHidden="0" w:uiPriority="71" w:unhideWhenUsed="0"/>
+    <w:lsdException w:name="Colorful List Accent 1" w:semiHidden="0" w:uiPriority="72" w:unhideWhenUsed="0"/>
+    <w:lsdException w:name="Colorful Grid Accent 1" w:semiHidden="0" w:uiPriority="73" w:unhideWhenUsed="0"/>
+    <w:lsdException w:name="Light Shading Accent 2" w:semiHidden="0" w:uiPriority="60" w:unhideWhenUsed="0"/>
+    <w:lsdException w:name="Light List Accent 2" w:semiHidden="0" w:uiPriority="61" w:unhideWhenUsed="0"/>
+    <w:lsdException w:name="Light Grid Accent 2" w:semiHidden="0" w:uiPriority="62" w:unhideWhenUsed="0"/>
+    <w:lsdException w:name="Medium Shading 1 Accent 2" w:semiHidden="0" w:uiPriority="63" w:unhideWhenUsed="0"/>
+    <w:lsdException w:name="Medium Shading 2 Accent 2" w:semiHidden="0" w:uiPriority="64" w:unhideWhenUsed="0"/>
+    <w:lsdException w:name="Medium List 1 Accent 2" w:semiHidden="0" w:uiPriority="65" w:unhideWhenUsed="0"/>
+    <w:lsdException w:name="Medium List 2 Accent 2" w:semiHidden="0" w:uiPriority="66" w:unhideWhenUsed="0"/>
+    <w:lsdException w:name="Medium Grid 1 Accent 2" w:semiHidden="0" w:uiPriority="67" w:unhideWhenUsed="0"/>
+    <w:lsdException w:name="Medium Grid 2 Accent 2" w:semiHidden="0" w:uiPriority="68" w:unhideWhenUsed="0"/>
+    <w:lsdException w:name="Medium Grid 3 Accent 2" w:semiHidden="0" w:uiPriority="69" w:unhideWhenUsed="0"/>
+    <w:lsdException w:name="Dark List Accent 2" w:semiHidden="0" w:uiPriority="70" w:unhideWhenUsed="0"/>
+    <w:lsdException w:name="Colorful Shading Accent 2" w:semiHidden="0" w:uiPriority="71" w:unhideWhenUsed="0"/>
+    <w:lsdException w:name="Colorful List Accent 2" w:semiHidden="0" w:uiPriority="72" w:unhideWhenUsed="0"/>
+    <w:lsdException w:name="Colorful Grid Accent 2" w:semiHidden="0" w:uiPriority="73" w:unhideWhenUsed="0"/>
+    <w:lsdException w:name="Light Shading Accent 3" w:semiHidden="0" w:uiPriority="60" w:unhideWhenUsed="0"/>
+    <w:lsdException w:name="Light List Accent 3" w:semiHidden="0" w:uiPriority="61" w:unhideWhenUsed="0"/>
+    <w:lsdException w:name="Light Grid Accent 3" w:semiHidden="0" w:uiPriority="62" w:unhideWhenUsed="0"/>
+    <w:lsdException w:name="Medium Shading 1 Accent 3" w:semiHidden="0" w:uiPriority="63" w:unhideWhenUsed="0"/>
+    <w:lsdException w:name="Medium Shading 2 Accent 3" w:semiHidden="0" w:uiPriority="64" w:unhideWhenUsed="0"/>
+    <w:lsdException w:name="Medium List 1 Accent 3" w:semiHidden="0" w:uiPriority="65" w:unhideWhenUsed="0"/>
+    <w:lsdException w:name="Medium List 2 Accent 3" w:semiHidden="0" w:uiPriority="66" w:unhideWhenUsed="0"/>
+    <w:lsdException w:name="Medium Grid 1 Accent 3" w:semiHidden="0" w:uiPriority="67" w:unhideWhenUsed="0"/>
+    <w:lsdException w:name="Medium Grid 2 Accent 3" w:semiHidden="0" w:uiPriority="68" w:unhideWhenUsed="0"/>
+    <w:lsdException w:name="Medium Grid 3 Accent 3" w:semiHidden="0" w:uiPriority="69" w:unhideWhenUsed="0"/>
+    <w:lsdException w:name="Dark List Accent 3" w:semiHidden="0" w:uiPriority="70" w:unhideWhenUsed="0"/>
+    <w:lsdException w:name="Colorful Shading Accent 3" w:semiHidden="0" w:uiPriority="71" w:unhideWhenUsed="0"/>
+    <w:lsdException w:name="Colorful List Accent 3" w:semiHidden="0" w:uiPriority="72" w:unhideWhenUsed="0"/>
+    <w:lsdException w:name="Colorful Grid Accent 3" w:semiHidden="0" w:uiPriority="73" w:unhideWhenUsed="0"/>
+    <w:lsdException w:name="Light Shading Accent 4" w:semiHidden="0" w:uiPriority="60" w:unhideWhenUsed="0"/>
+    <w:lsdException w:name="Light List Accent 4" w:semiHidden="0" w:uiPriority="61" w:unhideWhenUsed="0"/>
+    <w:lsdException w:name="Light Grid Accent 4" w:semiHidden="0" w:uiPriority="62" w:unhideWhenUsed="0"/>
+    <w:lsdException w:name="Medium Shading 1 Accent 4" w:semiHidden="0" w:uiPriority="63" w:unhideWhenUsed="0"/>
+    <w:lsdException w:name="Medium Shading 2 Accent 4" w:semiHidden="0" w:uiPriority="64" w:unhideWhenUsed="0"/>
+    <w:lsdException w:name="Medium List 1 Accent 4" w:semiHidden="0" w:uiPriority="65" w:unhideWhenUsed="0"/>
+    <w:lsdException w:name="Medium List 2 Accent 4" w:semiHidden="0" w:uiPriority="66" w:unhideWhenUsed="0"/>
+    <w:lsdException w:name="Medium Grid 1 Accent 4" w:semiHidden="0" w:uiPriority="67" w:unhideWhenUsed="0"/>
+    <w:lsdException w:name="Medium Grid 2 Accent 4" w:semiHidden="0" w:uiPriority="68" w:unhideWhenUsed="0"/>
+    <w:lsdException w:name="Medium Grid 3 Accent 4" w:semiHidden="0" w:uiPriority="69" w:unhideWhenUsed="0"/>
+    <w:lsdException w:name="Dark List Accent 4" w:semiHidden="0" w:uiPriority="70" w:unhideWhenUsed="0"/>
+    <w:lsdException w:name="Colorful Shading Accent 4" w:semiHidden="0" w:uiPriority="71" w:unhideWhenUsed="0"/>
+    <w:lsdException w:name="Colorful List Accent 4" w:semiHidden="0" w:uiPriority="72" w:unhideWhenUsed="0"/>
+    <w:lsdException w:name="Colorful Grid Accent 4" w:semiHidden="0" w:uiPriority="73" w:unhideWhenUsed="0"/>
+    <w:lsdException w:name="Light Shading Accent 5" w:semiHidden="0" w:uiPriority="60" w:unhideWhenUsed="0"/>
+    <w:lsdException w:name="Light List Accent 5" w:semiHidden="0" w:uiPriority="61" w:unhideWhenUsed="0"/>
+    <w:lsdException w:name="Light Grid Accent 5" w:semiHidden="0" w:uiPriority="62" w:unhideWhenUsed="0"/>
+    <w:lsdException w:name="Medium Shading 1 Accent 5" w:semiHidden="0" w:uiPriority="63" w:unhideWhenUsed="0"/>
+    <w:lsdException w:name="Medium Shading 2 Accent 5" w:semiHidden="0" w:uiPriority="64" w:unhideWhenUsed="0"/>
+    <w:lsdException w:name="Medium List 1 Accent 5" w:semiHidden="0" w:uiPriority="65" w:unhideWhenUsed="0"/>
+    <w:lsdException w:name="Medium List 2 Accent 5" w:semiHidden="0" w:uiPriority="66" w:unhideWhenUsed="0"/>
+    <w:lsdException w:name="Medium Grid 1 Accent 5" w:semiHidden="0" w:uiPriority="67" w:unhideWhenUsed="0"/>
+    <w:lsdException w:name="Medium Grid 2 Accent 5" w:semiHidden="0" w:uiPriority="68" w:unhideWhenUsed="0"/>
+    <w:lsdException w:name="Medium Grid 3 Accent 5" w:semiHidden="0" w:uiPriority="69" w:unhideWhenUsed="0"/>
+    <w:lsdException w:name="Dark List Accent 5" w:semiHidden="0" w:uiPriority="70" w:unhideWhenUsed="0"/>
+    <w:lsdException w:name="Colorful Shading Accent 5" w:semiHidden="0" w:uiPriority="71" w:unhideWhenUsed="0"/>
+    <w:lsdException w:name="Colorful List Accent 5" w:semiHidden="0" w:uiPriority="72" w:unhideWhenUsed="0"/>
+    <w:lsdException w:name="Colorful Grid Accent 5" w:semiHidden="0" w:uiPriority="73" w:unhideWhenUsed="0"/>
+    <w:lsdException w:name="Light Shading Accent 6" w:semiHidden="0" w:uiPriority="60" w:unhideWhenUsed="0"/>
+    <w:lsdException w:name="Light List Accent 6" w:semiHidden="0" w:uiPriority="61" w:unhideWhenUsed="0"/>
+    <w:lsdException w:name="Light Grid Accent 6" w:semiHidden="0" w:uiPriority="62" w:unhideWhenUsed="0"/>
+    <w:lsdException w:name="Medium Shading 1 Accent 6" w:semiHidden="0" w:uiPriority="63" w:unhideWhenUsed="0"/>
+    <w:lsdException w:name="Medium Shading 2 Accent 6" w:semiHidden="0" w:uiPriority="64" w:unhideWhenUsed="0"/>
+    <w:lsdException w:name="Medium List 1 Accent 6" w:semiHidden="0" w:uiPriority="65" w:unhideWhenUsed="0"/>
+    <w:lsdException w:name="Medium List 2 Accent 6" w:semiHidden="0" w:uiPriority="66" w:unhideWhenUsed="0"/>
+    <w:lsdException w:name="Medium Grid 1 Accent 6" w:semiHidden="0" w:uiPriority="67" w:unhideWhenUsed="0"/>
+    <w:lsdException w:name="Medium Grid 2 Accent 6" w:semiHidden="0" w:uiPriority="68" w:unhideWhenUsed="0"/>
+    <w:lsdException w:name="Medium Grid 3 Accent 6" w:semiHidden="0" w:uiPriority="69" w:unhideWhenUsed="0"/>
+    <w:lsdException w:name="Dark List Accent 6" w:semiHidden="0" w:uiPriority="70" w:unhideWhenUsed="0"/>
+    <w:lsdException w:name="Colorful Shading Accent 6" w:semiHidden="0" w:uiPriority="71" w:unhideWhenUsed="0"/>
+    <w:lsdException w:name="Colorful List Accent 6" w:semiHidden="0" w:uiPriority="72" w:unhideWhenUsed="0"/>
+    <w:lsdException w:name="Colorful Grid Accent 6" w:semiHidden="0" w:uiPriority="73" w:unhideWhenUsed="0"/>
+    <w:lsdException w:name="Subtle Emphasis" w:semiHidden="0" w:uiPriority="19" w:unhideWhenUsed="0" w:qFormat="1"/>
+    <w:lsdException w:name="Intense Emphasis" w:semiHidden="0" w:uiPriority="21" w:unhideWhenUsed="0" w:qFormat="1"/>
+    <w:lsdException w:name="Subtle Reference" w:semiHidden="0" w:uiPriority="31" w:unhideWhenUsed="0" w:qFormat="1"/>
+    <w:lsdException w:name="Intense Reference" w:semiHidden="0" w:uiPriority="32" w:unhideWhenUsed="0" w:qFormat="1"/>
+    <w:lsdException w:name="Book Title" w:semiHidden="0" w:uiPriority="33" w:unhideWhenUsed="0" w:qFormat="1"/>
+    <w:lsdException w:name="Bibliography" w:uiPriority="37"/>
+    <w:lsdException w:name="TOC Heading" w:uiPriority="39" w:qFormat="1"/>
+  </w:latentStyles>
+  <w:style w:type="paragraph" w:default="1" w:styleId="a">
+    <w:name w:val="Normal"/>
+    <w:qFormat/>
+  </w:style>
+  <w:style w:type="character" w:default="1" w:styleId="a0">
+    <w:name w:val="Default Paragraph Font"/>
+    <w:uiPriority w:val="1"/>
+    <w:semiHidden/>
+    <w:unhideWhenUsed/>
+  </w:style>
+  <w:style w:type="table" w:default="1" w:styleId="a1">
+    <w:name w:val="Normal Table"/>
+    <w:uiPriority w:val="99"/>
+    <w:semiHidden/>
+    <w:unhideWhenUsed/>
+    <w:tblPr>
+      <w:tblInd w:w="0" w:type="dxa"/>
+      <w:tblCellMar>
+        <w:top w:w="0" w:type="dxa"/>
+        <w:left w:w="108" w:type="dxa"/>
+        <w:bottom w:w="0" w:type="dxa"/>
+        <w:right w:w="108" w:type="dxa"/>
+      </w:tblCellMar>
+    </w:tblPr>
+  </w:style>
+  <w:style w:type="numbering" w:default="1" w:styleId="a2">
+    <w:name w:val="No List"/>
+    <w:uiPriority w:val="99"/>
+    <w:semiHidden/>
+    <w:unhideWhenUsed/>
   </w:style>
 </w:styles>
 </file>
@@ -2303,7 +2617,7 @@
   <a:extraClrSchemeLst/>
   <a:extLst>
     <a:ext uri="{05A4C25C-085E-4340-85A3-A5531E510DB2}">
-      <thm15:themeFamily xmlns="" xmlns:thm15="http://schemas.microsoft.com/office/thememl/2012/main" name="Office Theme" id="{62F939B6-93AF-4DB8-9C6B-D6C7DFDC589F}" vid="{4A3C46E8-61CC-4603-A589-7422A47A8E4A}"/>
+      <thm15:themeFamily xmlns:thm15="http://schemas.microsoft.com/office/thememl/2012/main" xmlns="" name="Office Theme" id="{62F939B6-93AF-4DB8-9C6B-D6C7DFDC589F}" vid="{4A3C46E8-61CC-4603-A589-7422A47A8E4A}"/>
     </a:ext>
   </a:extLst>
 </a:theme>

</xml_diff>